<commit_message>
Realização do diagrama de blocos, test points, padronização e mudança dos caminhos das bibliotecas de footprints e simbolos
</commit_message>
<xml_diff>
--- a/Rascunho de alterações feitas.docx
+++ b/Rascunho de alterações feitas.docx
@@ -1,6 +1,6 @@
 
 <file path=word/document.xml><?xml version="1.0" encoding="utf-8"?>
-<w:document xmlns:wpc="http://schemas.microsoft.com/office/word/2010/wordprocessingCanvas" xmlns:cx="http://schemas.microsoft.com/office/drawing/2014/chartex" xmlns:cx1="http://schemas.microsoft.com/office/drawing/2015/9/8/chartex" xmlns:cx2="http://schemas.microsoft.com/office/drawing/2015/10/21/chartex" xmlns:cx3="http://schemas.microsoft.com/office/drawing/2016/5/9/chartex" xmlns:cx4="http://schemas.microsoft.com/office/drawing/2016/5/10/chartex" xmlns:cx5="http://schemas.microsoft.com/office/drawing/2016/5/11/chartex" xmlns:cx6="http://schemas.microsoft.com/office/drawing/2016/5/12/chartex" xmlns:cx7="http://schemas.microsoft.com/office/drawing/2016/5/13/chartex" xmlns:cx8="http://schemas.microsoft.com/office/drawing/2016/5/14/chartex" xmlns:mc="http://schemas.openxmlformats.org/markup-compatibility/2006" xmlns:aink="http://schemas.microsoft.com/office/drawing/2016/ink" xmlns:am3d="http://schemas.microsoft.com/office/drawing/2017/model3d" xmlns:o="urn:schemas-microsoft-com:office:office" xmlns:oel="http://schemas.microsoft.com/office/2019/extlst" xmlns:r="http://schemas.openxmlformats.org/officeDocument/2006/relationships" xmlns:m="http://schemas.openxmlformats.org/officeDocument/2006/math" xmlns:v="urn:schemas-microsoft-com:vml" xmlns:wp14="http://schemas.microsoft.com/office/word/2010/wordprocessingDrawing" xmlns:wp="http://schemas.openxmlformats.org/drawingml/2006/wordprocessingDrawing" xmlns:w10="urn:schemas-microsoft-com:office:word" xmlns:w="http://schemas.openxmlformats.org/wordprocessingml/2006/main" xmlns:w14="http://schemas.microsoft.com/office/word/2010/wordml" xmlns:w15="http://schemas.microsoft.com/office/word/2012/wordml" xmlns:w16cex="http://schemas.microsoft.com/office/word/2018/wordml/cex" xmlns:w16cid="http://schemas.microsoft.com/office/word/2016/wordml/cid" xmlns:w16="http://schemas.microsoft.com/office/word/2018/wordml" xmlns:w16sdtdh="http://schemas.microsoft.com/office/word/2020/wordml/sdtdatahash" xmlns:w16se="http://schemas.microsoft.com/office/word/2015/wordml/symex" xmlns:wpg="http://schemas.microsoft.com/office/word/2010/wordprocessingGroup" xmlns:wpi="http://schemas.microsoft.com/office/word/2010/wordprocessingInk" xmlns:wne="http://schemas.microsoft.com/office/word/2006/wordml" xmlns:wps="http://schemas.microsoft.com/office/word/2010/wordprocessingShape" mc:Ignorable="w14 w15 w16se w16cid w16 w16cex w16sdtdh wp14">
+<w:document xmlns:wpc="http://schemas.microsoft.com/office/word/2010/wordprocessingCanvas" xmlns:cx="http://schemas.microsoft.com/office/drawing/2014/chartex" xmlns:cx1="http://schemas.microsoft.com/office/drawing/2015/9/8/chartex" xmlns:cx2="http://schemas.microsoft.com/office/drawing/2015/10/21/chartex" xmlns:cx3="http://schemas.microsoft.com/office/drawing/2016/5/9/chartex" xmlns:cx4="http://schemas.microsoft.com/office/drawing/2016/5/10/chartex" xmlns:cx5="http://schemas.microsoft.com/office/drawing/2016/5/11/chartex" xmlns:cx6="http://schemas.microsoft.com/office/drawing/2016/5/12/chartex" xmlns:cx7="http://schemas.microsoft.com/office/drawing/2016/5/13/chartex" xmlns:cx8="http://schemas.microsoft.com/office/drawing/2016/5/14/chartex" xmlns:mc="http://schemas.openxmlformats.org/markup-compatibility/2006" xmlns:aink="http://schemas.microsoft.com/office/drawing/2016/ink" xmlns:am3d="http://schemas.microsoft.com/office/drawing/2017/model3d" xmlns:o="urn:schemas-microsoft-com:office:office" xmlns:oel="http://schemas.microsoft.com/office/2019/extlst" xmlns:r="http://schemas.openxmlformats.org/officeDocument/2006/relationships" xmlns:m="http://schemas.openxmlformats.org/officeDocument/2006/math" xmlns:v="urn:schemas-microsoft-com:vml" xmlns:wp14="http://schemas.microsoft.com/office/word/2010/wordprocessingDrawing" xmlns:wp="http://schemas.openxmlformats.org/drawingml/2006/wordprocessingDrawing" xmlns:w10="urn:schemas-microsoft-com:office:word" xmlns:w="http://schemas.openxmlformats.org/wordprocessingml/2006/main" xmlns:w14="http://schemas.microsoft.com/office/word/2010/wordml" xmlns:w15="http://schemas.microsoft.com/office/word/2012/wordml" xmlns:w16cex="http://schemas.microsoft.com/office/word/2018/wordml/cex" xmlns:w16cid="http://schemas.microsoft.com/office/word/2016/wordml/cid" xmlns:w16="http://schemas.microsoft.com/office/word/2018/wordml" xmlns:w16du="http://schemas.microsoft.com/office/word/2023/wordml/word16du" xmlns:w16sdtdh="http://schemas.microsoft.com/office/word/2020/wordml/sdtdatahash" xmlns:w16se="http://schemas.microsoft.com/office/word/2015/wordml/symex" xmlns:wpg="http://schemas.microsoft.com/office/word/2010/wordprocessingGroup" xmlns:wpi="http://schemas.microsoft.com/office/word/2010/wordprocessingInk" xmlns:wne="http://schemas.microsoft.com/office/word/2006/wordml" xmlns:wps="http://schemas.microsoft.com/office/word/2010/wordprocessingShape" mc:Ignorable="w14 w15 w16se w16cid w16 w16cex w16sdtdh w16du wp14">
   <w:body>
     <w:p>
       <w:pPr>
@@ -15,7 +15,15 @@
         <w:jc w:val="both"/>
       </w:pPr>
       <w:r>
-        <w:t>1 – Atribuído os valores e footprints dos componentes no IC1: ESP32-S3-WROOM-1-N8R8:</w:t>
+        <w:t xml:space="preserve">1 – Atribuído os valores e </w:t>
+      </w:r>
+      <w:proofErr w:type="spellStart"/>
+      <w:r>
+        <w:t>footprints</w:t>
+      </w:r>
+      <w:proofErr w:type="spellEnd"/>
+      <w:r>
+        <w:t xml:space="preserve"> dos componentes no IC1: ESP32-S3-WROOM-1-N8R8:</w:t>
       </w:r>
     </w:p>
     <w:p>
@@ -284,7 +292,15 @@
         <w:jc w:val="both"/>
       </w:pPr>
       <w:r>
-        <w:t>Definido os footprints e valores dos componentes: resistores</w:t>
+        <w:t xml:space="preserve">Definido os </w:t>
+      </w:r>
+      <w:proofErr w:type="spellStart"/>
+      <w:r>
+        <w:t>footprints</w:t>
+      </w:r>
+      <w:proofErr w:type="spellEnd"/>
+      <w:r>
+        <w:t xml:space="preserve"> e valores dos componentes: resistores</w:t>
       </w:r>
       <w:r>
         <w:t xml:space="preserve"> e</w:t>
@@ -346,7 +362,15 @@
         <w:jc w:val="both"/>
       </w:pPr>
       <w:r>
-        <w:t>Definido os footprints dos componentes: LED RED, SW1, SW2, capacitores</w:t>
+        <w:t xml:space="preserve">Definido os </w:t>
+      </w:r>
+      <w:proofErr w:type="spellStart"/>
+      <w:r>
+        <w:t>footprints</w:t>
+      </w:r>
+      <w:proofErr w:type="spellEnd"/>
+      <w:r>
+        <w:t xml:space="preserve"> dos componentes: LED RED, SW1, SW2, capacitores</w:t>
       </w:r>
       <w:r>
         <w:t xml:space="preserve"> e </w:t>
@@ -380,7 +404,15 @@
         <w:jc w:val="both"/>
       </w:pPr>
       <w:r>
-        <w:t>Definido os footprints e valores dos componentes: resistores e capacitores</w:t>
+        <w:t xml:space="preserve">Definido os </w:t>
+      </w:r>
+      <w:proofErr w:type="spellStart"/>
+      <w:r>
+        <w:t>footprints</w:t>
+      </w:r>
+      <w:proofErr w:type="spellEnd"/>
+      <w:r>
+        <w:t xml:space="preserve"> e valores dos componentes: resistores e capacitores</w:t>
       </w:r>
     </w:p>
     <w:p>
@@ -400,7 +432,15 @@
         <w:jc w:val="both"/>
       </w:pPr>
       <w:r>
-        <w:t>Falta arrumar os footprints de bibliotecas ausentes:</w:t>
+        <w:t xml:space="preserve">Falta arrumar os </w:t>
+      </w:r>
+      <w:proofErr w:type="spellStart"/>
+      <w:r>
+        <w:t>footprints</w:t>
+      </w:r>
+      <w:proofErr w:type="spellEnd"/>
+      <w:r>
+        <w:t xml:space="preserve"> de bibliotecas ausentes:</w:t>
       </w:r>
     </w:p>
     <w:p>
@@ -475,7 +515,29 @@
         <w:jc w:val="both"/>
       </w:pPr>
       <w:r>
-        <w:t>Foi criado um caminho para a boblioteca de footprints a fim de linkar os footprints dos componentes que faltam.</w:t>
+        <w:t>Foi criado um caminho para a b</w:t>
+      </w:r>
+      <w:r>
+        <w:t>i</w:t>
+      </w:r>
+      <w:r>
+        <w:t xml:space="preserve">blioteca de </w:t>
+      </w:r>
+      <w:proofErr w:type="spellStart"/>
+      <w:r>
+        <w:t>footprints</w:t>
+      </w:r>
+      <w:proofErr w:type="spellEnd"/>
+      <w:r>
+        <w:t xml:space="preserve"> a fim de linkar os </w:t>
+      </w:r>
+      <w:proofErr w:type="spellStart"/>
+      <w:r>
+        <w:t>footprints</w:t>
+      </w:r>
+      <w:proofErr w:type="spellEnd"/>
+      <w:r>
+        <w:t xml:space="preserve"> dos componentes que faltam.</w:t>
       </w:r>
     </w:p>
     <w:p>
@@ -491,7 +553,15 @@
         <w:jc w:val="both"/>
       </w:pPr>
       <w:r>
-        <w:t xml:space="preserve">Tem que checar se ao fazer o download do projeto as footprints são linkadas automaticamente. </w:t>
+        <w:t xml:space="preserve">Tem que checar se ao fazer o download do projeto as </w:t>
+      </w:r>
+      <w:proofErr w:type="spellStart"/>
+      <w:r>
+        <w:t>footprints</w:t>
+      </w:r>
+      <w:proofErr w:type="spellEnd"/>
+      <w:r>
+        <w:t xml:space="preserve"> são linkadas automaticamente. </w:t>
       </w:r>
     </w:p>
     <w:p>
@@ -507,7 +577,15 @@
         <w:jc w:val="both"/>
       </w:pPr>
       <w:r>
-        <w:t xml:space="preserve">Mudança da footprint dos conectores j1 e j3 para socket vertical </w:t>
+        <w:t xml:space="preserve">Mudança da </w:t>
+      </w:r>
+      <w:proofErr w:type="spellStart"/>
+      <w:r>
+        <w:t>footprint</w:t>
+      </w:r>
+      <w:proofErr w:type="spellEnd"/>
+      <w:r>
+        <w:t xml:space="preserve"> dos conectores j1 e j3 para socket vertical </w:t>
       </w:r>
     </w:p>
     <w:p>
@@ -523,8 +601,13 @@
         <w:jc w:val="both"/>
       </w:pPr>
       <w:r>
-        <w:t>Realizando o esquema hierárquico no Block Diagram</w:t>
-      </w:r>
+        <w:t xml:space="preserve">Realizando o esquema hierárquico no Block </w:t>
+      </w:r>
+      <w:proofErr w:type="spellStart"/>
+      <w:r>
+        <w:t>Diagram</w:t>
+      </w:r>
+      <w:proofErr w:type="spellEnd"/>
       <w:r>
         <w:t xml:space="preserve">.  Ainda faltam ligações a serem feitas. </w:t>
       </w:r>
@@ -542,8 +625,13 @@
         <w:jc w:val="both"/>
       </w:pPr>
       <w:r>
-        <w:t>Atualização do template</w:t>
-      </w:r>
+        <w:t xml:space="preserve">Atualização do </w:t>
+      </w:r>
+      <w:proofErr w:type="spellStart"/>
+      <w:r>
+        <w:t>template</w:t>
+      </w:r>
+      <w:proofErr w:type="spellEnd"/>
     </w:p>
     <w:p>
       <w:pPr>
@@ -594,6 +682,282 @@
         </w:drawing>
       </w:r>
     </w:p>
+    <w:p>
+      <w:pPr>
+        <w:pStyle w:val="PargrafodaLista"/>
+        <w:tabs>
+          <w:tab w:val="left" w:pos="567"/>
+        </w:tabs>
+        <w:jc w:val="both"/>
+      </w:pPr>
+      <w:r>
+        <w:t>Alterações 24/03 Israel</w:t>
+      </w:r>
+    </w:p>
+    <w:p>
+      <w:pPr>
+        <w:pStyle w:val="PargrafodaLista"/>
+        <w:numPr>
+          <w:ilvl w:val="0"/>
+          <w:numId w:val="6"/>
+        </w:numPr>
+        <w:tabs>
+          <w:tab w:val="left" w:pos="567"/>
+        </w:tabs>
+        <w:jc w:val="both"/>
+      </w:pPr>
+      <w:r>
+        <w:t xml:space="preserve">Diagrama de blocos finalizado </w:t>
+      </w:r>
+    </w:p>
+    <w:p>
+      <w:pPr>
+        <w:pStyle w:val="PargrafodaLista"/>
+        <w:numPr>
+          <w:ilvl w:val="0"/>
+          <w:numId w:val="6"/>
+        </w:numPr>
+        <w:tabs>
+          <w:tab w:val="left" w:pos="567"/>
+        </w:tabs>
+        <w:jc w:val="both"/>
+      </w:pPr>
+      <w:r>
+        <w:t xml:space="preserve">Foi colocado datasheets em todos os componentes não discretos </w:t>
+      </w:r>
+    </w:p>
+    <w:p>
+      <w:pPr>
+        <w:pStyle w:val="PargrafodaLista"/>
+        <w:numPr>
+          <w:ilvl w:val="0"/>
+          <w:numId w:val="6"/>
+        </w:numPr>
+        <w:tabs>
+          <w:tab w:val="left" w:pos="567"/>
+        </w:tabs>
+        <w:jc w:val="both"/>
+      </w:pPr>
+      <w:r>
+        <w:t xml:space="preserve">Foi colocado </w:t>
+      </w:r>
+      <w:proofErr w:type="spellStart"/>
+      <w:r>
+        <w:t>test</w:t>
+      </w:r>
+      <w:proofErr w:type="spellEnd"/>
+      <w:r>
+        <w:t xml:space="preserve"> points nas nets mais importantes (depois tem que colocar em mais nets do </w:t>
+      </w:r>
+      <w:proofErr w:type="spellStart"/>
+      <w:r>
+        <w:t>uC</w:t>
+      </w:r>
+      <w:proofErr w:type="spellEnd"/>
+      <w:r>
+        <w:t>)</w:t>
+      </w:r>
+    </w:p>
+    <w:p>
+      <w:pPr>
+        <w:pStyle w:val="PargrafodaLista"/>
+        <w:numPr>
+          <w:ilvl w:val="0"/>
+          <w:numId w:val="6"/>
+        </w:numPr>
+        <w:tabs>
+          <w:tab w:val="left" w:pos="567"/>
+        </w:tabs>
+        <w:jc w:val="both"/>
+      </w:pPr>
+      <w:r>
+        <w:t xml:space="preserve">Padronização das fontes e quadrados de cada pagina </w:t>
+      </w:r>
+    </w:p>
+    <w:p>
+      <w:pPr>
+        <w:pStyle w:val="PargrafodaLista"/>
+        <w:numPr>
+          <w:ilvl w:val="0"/>
+          <w:numId w:val="6"/>
+        </w:numPr>
+        <w:tabs>
+          <w:tab w:val="left" w:pos="567"/>
+        </w:tabs>
+        <w:jc w:val="both"/>
+      </w:pPr>
+      <w:r>
+        <w:lastRenderedPageBreak/>
+        <w:t xml:space="preserve">Rodei um ERC consegui resolver a maioria dos erros, porem esses três ficaram pra ser resolvido no futuro. </w:t>
+      </w:r>
+      <w:r>
+        <w:t xml:space="preserve">Os 208 avisos não são grande problema, </w:t>
+      </w:r>
+      <w:proofErr w:type="spellStart"/>
+      <w:r>
+        <w:t>so</w:t>
+      </w:r>
+      <w:proofErr w:type="spellEnd"/>
+      <w:r>
+        <w:t xml:space="preserve"> tem q ter paciência pra resolver todos.</w:t>
+      </w:r>
+    </w:p>
+    <w:p>
+      <w:pPr>
+        <w:tabs>
+          <w:tab w:val="left" w:pos="567"/>
+        </w:tabs>
+        <w:ind w:left="720"/>
+        <w:jc w:val="both"/>
+      </w:pPr>
+      <w:r>
+        <w:rPr>
+          <w:noProof/>
+        </w:rPr>
+        <w:drawing>
+          <wp:inline distT="0" distB="0" distL="0" distR="0" wp14:anchorId="7C945E64" wp14:editId="11CE819B">
+            <wp:extent cx="5400040" cy="3075305"/>
+            <wp:effectExtent l="0" t="0" r="0" b="0"/>
+            <wp:docPr id="1861477019" name="Imagem 1"/>
+            <wp:cNvGraphicFramePr>
+              <a:graphicFrameLocks xmlns:a="http://schemas.openxmlformats.org/drawingml/2006/main" noChangeAspect="1"/>
+            </wp:cNvGraphicFramePr>
+            <a:graphic xmlns:a="http://schemas.openxmlformats.org/drawingml/2006/main">
+              <a:graphicData uri="http://schemas.openxmlformats.org/drawingml/2006/picture">
+                <pic:pic xmlns:pic="http://schemas.openxmlformats.org/drawingml/2006/picture">
+                  <pic:nvPicPr>
+                    <pic:cNvPr id="1861477019" name=""/>
+                    <pic:cNvPicPr/>
+                  </pic:nvPicPr>
+                  <pic:blipFill>
+                    <a:blip r:embed="rId8"/>
+                    <a:stretch>
+                      <a:fillRect/>
+                    </a:stretch>
+                  </pic:blipFill>
+                  <pic:spPr>
+                    <a:xfrm>
+                      <a:off x="0" y="0"/>
+                      <a:ext cx="5400040" cy="3075305"/>
+                    </a:xfrm>
+                    <a:prstGeom prst="rect">
+                      <a:avLst/>
+                    </a:prstGeom>
+                  </pic:spPr>
+                </pic:pic>
+              </a:graphicData>
+            </a:graphic>
+          </wp:inline>
+        </w:drawing>
+      </w:r>
+    </w:p>
+    <w:p>
+      <w:pPr>
+        <w:pStyle w:val="PargrafodaLista"/>
+        <w:numPr>
+          <w:ilvl w:val="0"/>
+          <w:numId w:val="6"/>
+        </w:numPr>
+        <w:tabs>
+          <w:tab w:val="left" w:pos="567"/>
+        </w:tabs>
+        <w:jc w:val="both"/>
+      </w:pPr>
+      <w:r>
+        <w:t xml:space="preserve">Foi escolhida essa </w:t>
+      </w:r>
+      <w:proofErr w:type="spellStart"/>
+      <w:r>
+        <w:t>footprint</w:t>
+      </w:r>
+      <w:proofErr w:type="spellEnd"/>
+      <w:r>
+        <w:t xml:space="preserve"> para o </w:t>
+      </w:r>
+      <w:proofErr w:type="spellStart"/>
+      <w:r>
+        <w:t>test</w:t>
+      </w:r>
+      <w:proofErr w:type="spellEnd"/>
+      <w:r>
+        <w:t xml:space="preserve"> point </w:t>
+      </w:r>
+    </w:p>
+    <w:p>
+      <w:pPr>
+        <w:pStyle w:val="PargrafodaLista"/>
+        <w:tabs>
+          <w:tab w:val="left" w:pos="567"/>
+        </w:tabs>
+        <w:ind w:left="1080"/>
+        <w:jc w:val="both"/>
+      </w:pPr>
+      <w:r>
+        <w:rPr>
+          <w:noProof/>
+        </w:rPr>
+        <w:drawing>
+          <wp:inline distT="0" distB="0" distL="0" distR="0" wp14:anchorId="4A0DB6D6" wp14:editId="53AF8FE4">
+            <wp:extent cx="3770588" cy="1860464"/>
+            <wp:effectExtent l="0" t="0" r="1905" b="6985"/>
+            <wp:docPr id="992157723" name="Imagem 1"/>
+            <wp:cNvGraphicFramePr>
+              <a:graphicFrameLocks xmlns:a="http://schemas.openxmlformats.org/drawingml/2006/main" noChangeAspect="1"/>
+            </wp:cNvGraphicFramePr>
+            <a:graphic xmlns:a="http://schemas.openxmlformats.org/drawingml/2006/main">
+              <a:graphicData uri="http://schemas.openxmlformats.org/drawingml/2006/picture">
+                <pic:pic xmlns:pic="http://schemas.openxmlformats.org/drawingml/2006/picture">
+                  <pic:nvPicPr>
+                    <pic:cNvPr id="992157723" name=""/>
+                    <pic:cNvPicPr/>
+                  </pic:nvPicPr>
+                  <pic:blipFill>
+                    <a:blip r:embed="rId9"/>
+                    <a:stretch>
+                      <a:fillRect/>
+                    </a:stretch>
+                  </pic:blipFill>
+                  <pic:spPr>
+                    <a:xfrm>
+                      <a:off x="0" y="0"/>
+                      <a:ext cx="3776366" cy="1863315"/>
+                    </a:xfrm>
+                    <a:prstGeom prst="rect">
+                      <a:avLst/>
+                    </a:prstGeom>
+                  </pic:spPr>
+                </pic:pic>
+              </a:graphicData>
+            </a:graphic>
+          </wp:inline>
+        </w:drawing>
+      </w:r>
+    </w:p>
+    <w:p>
+      <w:pPr>
+        <w:pStyle w:val="PargrafodaLista"/>
+        <w:numPr>
+          <w:ilvl w:val="0"/>
+          <w:numId w:val="6"/>
+        </w:numPr>
+        <w:tabs>
+          <w:tab w:val="left" w:pos="567"/>
+        </w:tabs>
+        <w:jc w:val="both"/>
+      </w:pPr>
+      <w:r>
+        <w:t xml:space="preserve">Agora podemos passar pra PCB </w:t>
+      </w:r>
+    </w:p>
+    <w:p>
+      <w:pPr>
+        <w:pStyle w:val="PargrafodaLista"/>
+        <w:tabs>
+          <w:tab w:val="left" w:pos="567"/>
+        </w:tabs>
+        <w:jc w:val="both"/>
+      </w:pPr>
+    </w:p>
     <w:sectPr>
       <w:pgSz w:w="11906" w:h="16838"/>
       <w:pgMar w:top="1417" w:right="1701" w:bottom="1417" w:left="1701" w:header="708" w:footer="708" w:gutter="0"/>
@@ -605,7 +969,7 @@
 </file>
 
 <file path=word/numbering.xml><?xml version="1.0" encoding="utf-8"?>
-<w:numbering xmlns:wpc="http://schemas.microsoft.com/office/word/2010/wordprocessingCanvas" xmlns:cx="http://schemas.microsoft.com/office/drawing/2014/chartex" xmlns:cx1="http://schemas.microsoft.com/office/drawing/2015/9/8/chartex" xmlns:cx2="http://schemas.microsoft.com/office/drawing/2015/10/21/chartex" xmlns:cx3="http://schemas.microsoft.com/office/drawing/2016/5/9/chartex" xmlns:cx4="http://schemas.microsoft.com/office/drawing/2016/5/10/chartex" xmlns:cx5="http://schemas.microsoft.com/office/drawing/2016/5/11/chartex" xmlns:cx6="http://schemas.microsoft.com/office/drawing/2016/5/12/chartex" xmlns:cx7="http://schemas.microsoft.com/office/drawing/2016/5/13/chartex" xmlns:cx8="http://schemas.microsoft.com/office/drawing/2016/5/14/chartex" xmlns:mc="http://schemas.openxmlformats.org/markup-compatibility/2006" xmlns:aink="http://schemas.microsoft.com/office/drawing/2016/ink" xmlns:am3d="http://schemas.microsoft.com/office/drawing/2017/model3d" xmlns:o="urn:schemas-microsoft-com:office:office" xmlns:oel="http://schemas.microsoft.com/office/2019/extlst" xmlns:r="http://schemas.openxmlformats.org/officeDocument/2006/relationships" xmlns:m="http://schemas.openxmlformats.org/officeDocument/2006/math" xmlns:v="urn:schemas-microsoft-com:vml" xmlns:wp14="http://schemas.microsoft.com/office/word/2010/wordprocessingDrawing" xmlns:wp="http://schemas.openxmlformats.org/drawingml/2006/wordprocessingDrawing" xmlns:w10="urn:schemas-microsoft-com:office:word" xmlns:w="http://schemas.openxmlformats.org/wordprocessingml/2006/main" xmlns:w14="http://schemas.microsoft.com/office/word/2010/wordml" xmlns:w15="http://schemas.microsoft.com/office/word/2012/wordml" xmlns:w16cex="http://schemas.microsoft.com/office/word/2018/wordml/cex" xmlns:w16cid="http://schemas.microsoft.com/office/word/2016/wordml/cid" xmlns:w16="http://schemas.microsoft.com/office/word/2018/wordml" xmlns:w16sdtdh="http://schemas.microsoft.com/office/word/2020/wordml/sdtdatahash" xmlns:w16se="http://schemas.microsoft.com/office/word/2015/wordml/symex" xmlns:wpg="http://schemas.microsoft.com/office/word/2010/wordprocessingGroup" xmlns:wpi="http://schemas.microsoft.com/office/word/2010/wordprocessingInk" xmlns:wne="http://schemas.microsoft.com/office/word/2006/wordml" xmlns:wps="http://schemas.microsoft.com/office/word/2010/wordprocessingShape" mc:Ignorable="w14 w15 w16se w16cid w16 w16cex w16sdtdh wp14">
+<w:numbering xmlns:wpc="http://schemas.microsoft.com/office/word/2010/wordprocessingCanvas" xmlns:cx="http://schemas.microsoft.com/office/drawing/2014/chartex" xmlns:cx1="http://schemas.microsoft.com/office/drawing/2015/9/8/chartex" xmlns:cx2="http://schemas.microsoft.com/office/drawing/2015/10/21/chartex" xmlns:cx3="http://schemas.microsoft.com/office/drawing/2016/5/9/chartex" xmlns:cx4="http://schemas.microsoft.com/office/drawing/2016/5/10/chartex" xmlns:cx5="http://schemas.microsoft.com/office/drawing/2016/5/11/chartex" xmlns:cx6="http://schemas.microsoft.com/office/drawing/2016/5/12/chartex" xmlns:cx7="http://schemas.microsoft.com/office/drawing/2016/5/13/chartex" xmlns:cx8="http://schemas.microsoft.com/office/drawing/2016/5/14/chartex" xmlns:mc="http://schemas.openxmlformats.org/markup-compatibility/2006" xmlns:aink="http://schemas.microsoft.com/office/drawing/2016/ink" xmlns:am3d="http://schemas.microsoft.com/office/drawing/2017/model3d" xmlns:o="urn:schemas-microsoft-com:office:office" xmlns:oel="http://schemas.microsoft.com/office/2019/extlst" xmlns:r="http://schemas.openxmlformats.org/officeDocument/2006/relationships" xmlns:m="http://schemas.openxmlformats.org/officeDocument/2006/math" xmlns:v="urn:schemas-microsoft-com:vml" xmlns:wp14="http://schemas.microsoft.com/office/word/2010/wordprocessingDrawing" xmlns:wp="http://schemas.openxmlformats.org/drawingml/2006/wordprocessingDrawing" xmlns:w10="urn:schemas-microsoft-com:office:word" xmlns:w="http://schemas.openxmlformats.org/wordprocessingml/2006/main" xmlns:w14="http://schemas.microsoft.com/office/word/2010/wordml" xmlns:w15="http://schemas.microsoft.com/office/word/2012/wordml" xmlns:w16cex="http://schemas.microsoft.com/office/word/2018/wordml/cex" xmlns:w16cid="http://schemas.microsoft.com/office/word/2016/wordml/cid" xmlns:w16="http://schemas.microsoft.com/office/word/2018/wordml" xmlns:w16du="http://schemas.microsoft.com/office/word/2023/wordml/word16du" xmlns:w16sdtdh="http://schemas.microsoft.com/office/word/2020/wordml/sdtdatahash" xmlns:w16se="http://schemas.microsoft.com/office/word/2015/wordml/symex" xmlns:wpg="http://schemas.microsoft.com/office/word/2010/wordprocessingGroup" xmlns:wpi="http://schemas.microsoft.com/office/word/2010/wordprocessingInk" xmlns:wne="http://schemas.microsoft.com/office/word/2006/wordml" xmlns:wps="http://schemas.microsoft.com/office/word/2010/wordprocessingShape" mc:Ignorable="w14 w15 w16se w16cid w16 w16cex w16sdtdh w16du wp14">
   <w:abstractNum w:abstractNumId="0" w15:restartNumberingAfterBreak="0">
     <w:nsid w:val="059A1957"/>
     <w:multiLevelType w:val="hybridMultilevel"/>
@@ -720,6 +1084,95 @@
     </w:lvl>
   </w:abstractNum>
   <w:abstractNum w:abstractNumId="1" w15:restartNumberingAfterBreak="0">
+    <w:nsid w:val="08DD36D0"/>
+    <w:multiLevelType w:val="hybridMultilevel"/>
+    <w:tmpl w:val="A75844FA"/>
+    <w:lvl w:ilvl="0" w:tplc="50EAA67E">
+      <w:start w:val="1"/>
+      <w:numFmt w:val="decimal"/>
+      <w:lvlText w:val="%1-"/>
+      <w:lvlJc w:val="left"/>
+      <w:pPr>
+        <w:ind w:left="1080" w:hanging="360"/>
+      </w:pPr>
+      <w:rPr>
+        <w:rFonts w:hint="default"/>
+      </w:rPr>
+    </w:lvl>
+    <w:lvl w:ilvl="1" w:tplc="04160019" w:tentative="1">
+      <w:start w:val="1"/>
+      <w:numFmt w:val="lowerLetter"/>
+      <w:lvlText w:val="%2."/>
+      <w:lvlJc w:val="left"/>
+      <w:pPr>
+        <w:ind w:left="1800" w:hanging="360"/>
+      </w:pPr>
+    </w:lvl>
+    <w:lvl w:ilvl="2" w:tplc="0416001B" w:tentative="1">
+      <w:start w:val="1"/>
+      <w:numFmt w:val="lowerRoman"/>
+      <w:lvlText w:val="%3."/>
+      <w:lvlJc w:val="right"/>
+      <w:pPr>
+        <w:ind w:left="2520" w:hanging="180"/>
+      </w:pPr>
+    </w:lvl>
+    <w:lvl w:ilvl="3" w:tplc="0416000F" w:tentative="1">
+      <w:start w:val="1"/>
+      <w:numFmt w:val="decimal"/>
+      <w:lvlText w:val="%4."/>
+      <w:lvlJc w:val="left"/>
+      <w:pPr>
+        <w:ind w:left="3240" w:hanging="360"/>
+      </w:pPr>
+    </w:lvl>
+    <w:lvl w:ilvl="4" w:tplc="04160019" w:tentative="1">
+      <w:start w:val="1"/>
+      <w:numFmt w:val="lowerLetter"/>
+      <w:lvlText w:val="%5."/>
+      <w:lvlJc w:val="left"/>
+      <w:pPr>
+        <w:ind w:left="3960" w:hanging="360"/>
+      </w:pPr>
+    </w:lvl>
+    <w:lvl w:ilvl="5" w:tplc="0416001B" w:tentative="1">
+      <w:start w:val="1"/>
+      <w:numFmt w:val="lowerRoman"/>
+      <w:lvlText w:val="%6."/>
+      <w:lvlJc w:val="right"/>
+      <w:pPr>
+        <w:ind w:left="4680" w:hanging="180"/>
+      </w:pPr>
+    </w:lvl>
+    <w:lvl w:ilvl="6" w:tplc="0416000F" w:tentative="1">
+      <w:start w:val="1"/>
+      <w:numFmt w:val="decimal"/>
+      <w:lvlText w:val="%7."/>
+      <w:lvlJc w:val="left"/>
+      <w:pPr>
+        <w:ind w:left="5400" w:hanging="360"/>
+      </w:pPr>
+    </w:lvl>
+    <w:lvl w:ilvl="7" w:tplc="04160019" w:tentative="1">
+      <w:start w:val="1"/>
+      <w:numFmt w:val="lowerLetter"/>
+      <w:lvlText w:val="%8."/>
+      <w:lvlJc w:val="left"/>
+      <w:pPr>
+        <w:ind w:left="6120" w:hanging="360"/>
+      </w:pPr>
+    </w:lvl>
+    <w:lvl w:ilvl="8" w:tplc="0416001B" w:tentative="1">
+      <w:start w:val="1"/>
+      <w:numFmt w:val="lowerRoman"/>
+      <w:lvlText w:val="%9."/>
+      <w:lvlJc w:val="right"/>
+      <w:pPr>
+        <w:ind w:left="6840" w:hanging="180"/>
+      </w:pPr>
+    </w:lvl>
+  </w:abstractNum>
+  <w:abstractNum w:abstractNumId="2" w15:restartNumberingAfterBreak="0">
     <w:nsid w:val="33075C71"/>
     <w:multiLevelType w:val="hybridMultilevel"/>
     <w:tmpl w:val="5F7468F8"/>
@@ -832,7 +1285,7 @@
       </w:rPr>
     </w:lvl>
   </w:abstractNum>
-  <w:abstractNum w:abstractNumId="2" w15:restartNumberingAfterBreak="0">
+  <w:abstractNum w:abstractNumId="3" w15:restartNumberingAfterBreak="0">
     <w:nsid w:val="435132CE"/>
     <w:multiLevelType w:val="hybridMultilevel"/>
     <w:tmpl w:val="FC80795E"/>
@@ -945,7 +1398,7 @@
       </w:rPr>
     </w:lvl>
   </w:abstractNum>
-  <w:abstractNum w:abstractNumId="3" w15:restartNumberingAfterBreak="0">
+  <w:abstractNum w:abstractNumId="4" w15:restartNumberingAfterBreak="0">
     <w:nsid w:val="550910C1"/>
     <w:multiLevelType w:val="hybridMultilevel"/>
     <w:tmpl w:val="CF84AB9A"/>
@@ -1058,7 +1511,7 @@
       </w:rPr>
     </w:lvl>
   </w:abstractNum>
-  <w:abstractNum w:abstractNumId="4" w15:restartNumberingAfterBreak="0">
+  <w:abstractNum w:abstractNumId="5" w15:restartNumberingAfterBreak="0">
     <w:nsid w:val="5B7C5D24"/>
     <w:multiLevelType w:val="hybridMultilevel"/>
     <w:tmpl w:val="E6EEE0E2"/>
@@ -1148,25 +1601,28 @@
     </w:lvl>
   </w:abstractNum>
   <w:num w:numId="1" w16cid:durableId="488255699">
-    <w:abstractNumId w:val="2"/>
+    <w:abstractNumId w:val="3"/>
   </w:num>
   <w:num w:numId="2" w16cid:durableId="62802206">
-    <w:abstractNumId w:val="3"/>
+    <w:abstractNumId w:val="4"/>
   </w:num>
   <w:num w:numId="3" w16cid:durableId="702023554">
-    <w:abstractNumId w:val="1"/>
+    <w:abstractNumId w:val="2"/>
   </w:num>
   <w:num w:numId="4" w16cid:durableId="159201703">
     <w:abstractNumId w:val="0"/>
   </w:num>
   <w:num w:numId="5" w16cid:durableId="145363144">
-    <w:abstractNumId w:val="4"/>
+    <w:abstractNumId w:val="5"/>
+  </w:num>
+  <w:num w:numId="6" w16cid:durableId="1054231744">
+    <w:abstractNumId w:val="1"/>
   </w:num>
 </w:numbering>
 </file>
 
 <file path=word/styles.xml><?xml version="1.0" encoding="utf-8"?>
-<w:styles xmlns:mc="http://schemas.openxmlformats.org/markup-compatibility/2006" xmlns:r="http://schemas.openxmlformats.org/officeDocument/2006/relationships" xmlns:w="http://schemas.openxmlformats.org/wordprocessingml/2006/main" xmlns:w14="http://schemas.microsoft.com/office/word/2010/wordml" xmlns:w15="http://schemas.microsoft.com/office/word/2012/wordml" xmlns:w16cex="http://schemas.microsoft.com/office/word/2018/wordml/cex" xmlns:w16cid="http://schemas.microsoft.com/office/word/2016/wordml/cid" xmlns:w16="http://schemas.microsoft.com/office/word/2018/wordml" xmlns:w16sdtdh="http://schemas.microsoft.com/office/word/2020/wordml/sdtdatahash" xmlns:w16se="http://schemas.microsoft.com/office/word/2015/wordml/symex" mc:Ignorable="w14 w15 w16se w16cid w16 w16cex w16sdtdh">
+<w:styles xmlns:mc="http://schemas.openxmlformats.org/markup-compatibility/2006" xmlns:r="http://schemas.openxmlformats.org/officeDocument/2006/relationships" xmlns:w="http://schemas.openxmlformats.org/wordprocessingml/2006/main" xmlns:w14="http://schemas.microsoft.com/office/word/2010/wordml" xmlns:w15="http://schemas.microsoft.com/office/word/2012/wordml" xmlns:w16cex="http://schemas.microsoft.com/office/word/2018/wordml/cex" xmlns:w16cid="http://schemas.microsoft.com/office/word/2016/wordml/cid" xmlns:w16="http://schemas.microsoft.com/office/word/2018/wordml" xmlns:w16du="http://schemas.microsoft.com/office/word/2023/wordml/word16du" xmlns:w16sdtdh="http://schemas.microsoft.com/office/word/2020/wordml/sdtdatahash" xmlns:w16se="http://schemas.microsoft.com/office/word/2015/wordml/symex" mc:Ignorable="w14 w15 w16se w16cid w16 w16cex w16sdtdh w16du">
   <w:docDefaults>
     <w:rPrDefault>
       <w:rPr>

</xml_diff>

<commit_message>
Junção dos projetos FPGA e ESP32. Biblioteca de simbolos e footprints realizadas. Definição do caminho para os arquivos. Inclusão do esquema librecube.
</commit_message>
<xml_diff>
--- a/Rascunho de alterações feitas.docx
+++ b/Rascunho de alterações feitas.docx
@@ -15,15 +15,7 @@
         <w:jc w:val="both"/>
       </w:pPr>
       <w:r>
-        <w:t xml:space="preserve">1 – Atribuído os valores e </w:t>
-      </w:r>
-      <w:proofErr w:type="spellStart"/>
-      <w:r>
-        <w:t>footprints</w:t>
-      </w:r>
-      <w:proofErr w:type="spellEnd"/>
-      <w:r>
-        <w:t xml:space="preserve"> dos componentes no IC1: ESP32-S3-WROOM-1-N8R8:</w:t>
+        <w:t>1 – Atribuído os valores e footprints dos componentes no IC1: ESP32-S3-WROOM-1-N8R8:</w:t>
       </w:r>
     </w:p>
     <w:p>
@@ -292,15 +284,7 @@
         <w:jc w:val="both"/>
       </w:pPr>
       <w:r>
-        <w:t xml:space="preserve">Definido os </w:t>
-      </w:r>
-      <w:proofErr w:type="spellStart"/>
-      <w:r>
-        <w:t>footprints</w:t>
-      </w:r>
-      <w:proofErr w:type="spellEnd"/>
-      <w:r>
-        <w:t xml:space="preserve"> e valores dos componentes: resistores</w:t>
+        <w:t>Definido os footprints e valores dos componentes: resistores</w:t>
       </w:r>
       <w:r>
         <w:t xml:space="preserve"> e</w:t>
@@ -362,15 +346,7 @@
         <w:jc w:val="both"/>
       </w:pPr>
       <w:r>
-        <w:t xml:space="preserve">Definido os </w:t>
-      </w:r>
-      <w:proofErr w:type="spellStart"/>
-      <w:r>
-        <w:t>footprints</w:t>
-      </w:r>
-      <w:proofErr w:type="spellEnd"/>
-      <w:r>
-        <w:t xml:space="preserve"> dos componentes: LED RED, SW1, SW2, capacitores</w:t>
+        <w:t>Definido os footprints dos componentes: LED RED, SW1, SW2, capacitores</w:t>
       </w:r>
       <w:r>
         <w:t xml:space="preserve"> e </w:t>
@@ -404,15 +380,7 @@
         <w:jc w:val="both"/>
       </w:pPr>
       <w:r>
-        <w:t xml:space="preserve">Definido os </w:t>
-      </w:r>
-      <w:proofErr w:type="spellStart"/>
-      <w:r>
-        <w:t>footprints</w:t>
-      </w:r>
-      <w:proofErr w:type="spellEnd"/>
-      <w:r>
-        <w:t xml:space="preserve"> e valores dos componentes: resistores e capacitores</w:t>
+        <w:t>Definido os footprints e valores dos componentes: resistores e capacitores</w:t>
       </w:r>
     </w:p>
     <w:p>
@@ -432,15 +400,7 @@
         <w:jc w:val="both"/>
       </w:pPr>
       <w:r>
-        <w:t xml:space="preserve">Falta arrumar os </w:t>
-      </w:r>
-      <w:proofErr w:type="spellStart"/>
-      <w:r>
-        <w:t>footprints</w:t>
-      </w:r>
-      <w:proofErr w:type="spellEnd"/>
-      <w:r>
-        <w:t xml:space="preserve"> de bibliotecas ausentes:</w:t>
+        <w:t>Falta arrumar os footprints de bibliotecas ausentes:</w:t>
       </w:r>
     </w:p>
     <w:p>
@@ -521,23 +481,7 @@
         <w:t>i</w:t>
       </w:r>
       <w:r>
-        <w:t xml:space="preserve">blioteca de </w:t>
-      </w:r>
-      <w:proofErr w:type="spellStart"/>
-      <w:r>
-        <w:t>footprints</w:t>
-      </w:r>
-      <w:proofErr w:type="spellEnd"/>
-      <w:r>
-        <w:t xml:space="preserve"> a fim de linkar os </w:t>
-      </w:r>
-      <w:proofErr w:type="spellStart"/>
-      <w:r>
-        <w:t>footprints</w:t>
-      </w:r>
-      <w:proofErr w:type="spellEnd"/>
-      <w:r>
-        <w:t xml:space="preserve"> dos componentes que faltam.</w:t>
+        <w:t>blioteca de footprints a fim de linkar os footprints dos componentes que faltam.</w:t>
       </w:r>
     </w:p>
     <w:p>
@@ -553,15 +497,7 @@
         <w:jc w:val="both"/>
       </w:pPr>
       <w:r>
-        <w:t xml:space="preserve">Tem que checar se ao fazer o download do projeto as </w:t>
-      </w:r>
-      <w:proofErr w:type="spellStart"/>
-      <w:r>
-        <w:t>footprints</w:t>
-      </w:r>
-      <w:proofErr w:type="spellEnd"/>
-      <w:r>
-        <w:t xml:space="preserve"> são linkadas automaticamente. </w:t>
+        <w:t xml:space="preserve">Tem que checar se ao fazer o download do projeto as footprints são linkadas automaticamente. </w:t>
       </w:r>
     </w:p>
     <w:p>
@@ -577,15 +513,7 @@
         <w:jc w:val="both"/>
       </w:pPr>
       <w:r>
-        <w:t xml:space="preserve">Mudança da </w:t>
-      </w:r>
-      <w:proofErr w:type="spellStart"/>
-      <w:r>
-        <w:t>footprint</w:t>
-      </w:r>
-      <w:proofErr w:type="spellEnd"/>
-      <w:r>
-        <w:t xml:space="preserve"> dos conectores j1 e j3 para socket vertical </w:t>
+        <w:t xml:space="preserve">Mudança da footprint dos conectores j1 e j3 para socket vertical </w:t>
       </w:r>
     </w:p>
     <w:p>
@@ -601,13 +529,8 @@
         <w:jc w:val="both"/>
       </w:pPr>
       <w:r>
-        <w:t xml:space="preserve">Realizando o esquema hierárquico no Block </w:t>
-      </w:r>
-      <w:proofErr w:type="spellStart"/>
-      <w:r>
-        <w:t>Diagram</w:t>
-      </w:r>
-      <w:proofErr w:type="spellEnd"/>
+        <w:t>Realizando o esquema hierárquico no Block Diagram</w:t>
+      </w:r>
       <w:r>
         <w:t xml:space="preserve">.  Ainda faltam ligações a serem feitas. </w:t>
       </w:r>
@@ -625,13 +548,8 @@
         <w:jc w:val="both"/>
       </w:pPr>
       <w:r>
-        <w:t xml:space="preserve">Atualização do </w:t>
-      </w:r>
-      <w:proofErr w:type="spellStart"/>
-      <w:r>
-        <w:t>template</w:t>
-      </w:r>
-      <w:proofErr w:type="spellEnd"/>
+        <w:t>Atualização do template</w:t>
+      </w:r>
     </w:p>
     <w:p>
       <w:pPr>
@@ -739,23 +657,7 @@
         <w:jc w:val="both"/>
       </w:pPr>
       <w:r>
-        <w:t xml:space="preserve">Foi colocado </w:t>
-      </w:r>
-      <w:proofErr w:type="spellStart"/>
-      <w:r>
-        <w:t>test</w:t>
-      </w:r>
-      <w:proofErr w:type="spellEnd"/>
-      <w:r>
-        <w:t xml:space="preserve"> points nas nets mais importantes (depois tem que colocar em mais nets do </w:t>
-      </w:r>
-      <w:proofErr w:type="spellStart"/>
-      <w:r>
-        <w:t>uC</w:t>
-      </w:r>
-      <w:proofErr w:type="spellEnd"/>
-      <w:r>
-        <w:t>)</w:t>
+        <w:t>Foi colocado test points nas nets mais importantes (depois tem que colocar em mais nets do uC)</w:t>
       </w:r>
     </w:p>
     <w:p>
@@ -791,15 +693,7 @@
         <w:t xml:space="preserve">Rodei um ERC consegui resolver a maioria dos erros, porem esses três ficaram pra ser resolvido no futuro. </w:t>
       </w:r>
       <w:r>
-        <w:t xml:space="preserve">Os 208 avisos não são grande problema, </w:t>
-      </w:r>
-      <w:proofErr w:type="spellStart"/>
-      <w:r>
-        <w:t>so</w:t>
-      </w:r>
-      <w:proofErr w:type="spellEnd"/>
-      <w:r>
-        <w:t xml:space="preserve"> tem q ter paciência pra resolver todos.</w:t>
+        <w:t>Os 208 avisos não são grande problema, so tem q ter paciência pra resolver todos.</w:t>
       </w:r>
     </w:p>
     <w:p>
@@ -864,23 +758,7 @@
         <w:jc w:val="both"/>
       </w:pPr>
       <w:r>
-        <w:t xml:space="preserve">Foi escolhida essa </w:t>
-      </w:r>
-      <w:proofErr w:type="spellStart"/>
-      <w:r>
-        <w:t>footprint</w:t>
-      </w:r>
-      <w:proofErr w:type="spellEnd"/>
-      <w:r>
-        <w:t xml:space="preserve"> para o </w:t>
-      </w:r>
-      <w:proofErr w:type="spellStart"/>
-      <w:r>
-        <w:t>test</w:t>
-      </w:r>
-      <w:proofErr w:type="spellEnd"/>
-      <w:r>
-        <w:t xml:space="preserve"> point </w:t>
+        <w:t xml:space="preserve">Foi escolhida essa footprint para o test point </w:t>
       </w:r>
     </w:p>
     <w:p>
@@ -947,6 +825,219 @@
       </w:pPr>
       <w:r>
         <w:t xml:space="preserve">Agora podemos passar pra PCB </w:t>
+      </w:r>
+    </w:p>
+    <w:p>
+      <w:pPr>
+        <w:tabs>
+          <w:tab w:val="left" w:pos="567"/>
+        </w:tabs>
+        <w:ind w:left="720"/>
+        <w:jc w:val="both"/>
+        <w:rPr>
+          <w:b/>
+          <w:bCs/>
+          <w:sz w:val="28"/>
+          <w:szCs w:val="28"/>
+        </w:rPr>
+      </w:pPr>
+      <w:r>
+        <w:rPr>
+          <w:b/>
+          <w:bCs/>
+          <w:sz w:val="28"/>
+          <w:szCs w:val="28"/>
+        </w:rPr>
+        <w:t xml:space="preserve">PROCESSO DE JUNÇÃO DOS ESQUEMAS ESP32 COM FPGA </w:t>
+      </w:r>
+    </w:p>
+    <w:p>
+      <w:pPr>
+        <w:tabs>
+          <w:tab w:val="left" w:pos="567"/>
+        </w:tabs>
+        <w:ind w:left="720"/>
+        <w:jc w:val="both"/>
+      </w:pPr>
+      <w:r>
+        <w:t>MUDANÇAS FEITAS EM 08/04</w:t>
+      </w:r>
+    </w:p>
+    <w:p>
+      <w:pPr>
+        <w:tabs>
+          <w:tab w:val="left" w:pos="567"/>
+        </w:tabs>
+        <w:ind w:left="720"/>
+        <w:jc w:val="both"/>
+      </w:pPr>
+      <w:r>
+        <w:t>1-Foi incluído o projeto FPGA no OBC Board, pois nele já estão os caminhos corretos para os arquivos (Disco Loca C: )</w:t>
+      </w:r>
+    </w:p>
+    <w:p>
+      <w:pPr>
+        <w:tabs>
+          <w:tab w:val="left" w:pos="567"/>
+        </w:tabs>
+        <w:ind w:left="720"/>
+        <w:jc w:val="both"/>
+      </w:pPr>
+      <w:r>
+        <w:t>2-</w:t>
+      </w:r>
+      <w:r>
+        <w:t xml:space="preserve">o caminho deve ser </w:t>
+      </w:r>
+    </w:p>
+    <w:p>
+      <w:pPr>
+        <w:tabs>
+          <w:tab w:val="left" w:pos="567"/>
+        </w:tabs>
+        <w:ind w:left="720"/>
+        <w:jc w:val="both"/>
+      </w:pPr>
+      <w:r>
+        <w:rPr>
+          <w:noProof/>
+        </w:rPr>
+        <w:lastRenderedPageBreak/>
+        <w:drawing>
+          <wp:inline distT="0" distB="0" distL="0" distR="0" wp14:anchorId="7E941FD1" wp14:editId="13FF7B5C">
+            <wp:extent cx="5400040" cy="1698625"/>
+            <wp:effectExtent l="0" t="0" r="0" b="0"/>
+            <wp:docPr id="14839256" name="Imagem 1"/>
+            <wp:cNvGraphicFramePr>
+              <a:graphicFrameLocks xmlns:a="http://schemas.openxmlformats.org/drawingml/2006/main" noChangeAspect="1"/>
+            </wp:cNvGraphicFramePr>
+            <a:graphic xmlns:a="http://schemas.openxmlformats.org/drawingml/2006/main">
+              <a:graphicData uri="http://schemas.openxmlformats.org/drawingml/2006/picture">
+                <pic:pic xmlns:pic="http://schemas.openxmlformats.org/drawingml/2006/picture">
+                  <pic:nvPicPr>
+                    <pic:cNvPr id="14839256" name=""/>
+                    <pic:cNvPicPr/>
+                  </pic:nvPicPr>
+                  <pic:blipFill>
+                    <a:blip r:embed="rId10"/>
+                    <a:stretch>
+                      <a:fillRect/>
+                    </a:stretch>
+                  </pic:blipFill>
+                  <pic:spPr>
+                    <a:xfrm>
+                      <a:off x="0" y="0"/>
+                      <a:ext cx="5400040" cy="1698625"/>
+                    </a:xfrm>
+                    <a:prstGeom prst="rect">
+                      <a:avLst/>
+                    </a:prstGeom>
+                  </pic:spPr>
+                </pic:pic>
+              </a:graphicData>
+            </a:graphic>
+          </wp:inline>
+        </w:drawing>
+      </w:r>
+    </w:p>
+    <w:p>
+      <w:pPr>
+        <w:tabs>
+          <w:tab w:val="left" w:pos="567"/>
+        </w:tabs>
+        <w:ind w:left="720"/>
+        <w:jc w:val="both"/>
+      </w:pPr>
+      <w:r>
+        <w:t>3-com a junção a página inicial esta da seguinte forma</w:t>
+      </w:r>
+    </w:p>
+    <w:p>
+      <w:pPr>
+        <w:tabs>
+          <w:tab w:val="left" w:pos="567"/>
+        </w:tabs>
+        <w:ind w:left="720"/>
+        <w:jc w:val="both"/>
+      </w:pPr>
+      <w:r>
+        <w:rPr>
+          <w:noProof/>
+        </w:rPr>
+        <w:drawing>
+          <wp:inline distT="0" distB="0" distL="0" distR="0" wp14:anchorId="642F163D" wp14:editId="70B523E1">
+            <wp:extent cx="5400040" cy="3138805"/>
+            <wp:effectExtent l="0" t="0" r="0" b="4445"/>
+            <wp:docPr id="841618096" name="Imagem 1"/>
+            <wp:cNvGraphicFramePr>
+              <a:graphicFrameLocks xmlns:a="http://schemas.openxmlformats.org/drawingml/2006/main" noChangeAspect="1"/>
+            </wp:cNvGraphicFramePr>
+            <a:graphic xmlns:a="http://schemas.openxmlformats.org/drawingml/2006/main">
+              <a:graphicData uri="http://schemas.openxmlformats.org/drawingml/2006/picture">
+                <pic:pic xmlns:pic="http://schemas.openxmlformats.org/drawingml/2006/picture">
+                  <pic:nvPicPr>
+                    <pic:cNvPr id="841618096" name=""/>
+                    <pic:cNvPicPr/>
+                  </pic:nvPicPr>
+                  <pic:blipFill>
+                    <a:blip r:embed="rId11"/>
+                    <a:stretch>
+                      <a:fillRect/>
+                    </a:stretch>
+                  </pic:blipFill>
+                  <pic:spPr>
+                    <a:xfrm>
+                      <a:off x="0" y="0"/>
+                      <a:ext cx="5400040" cy="3138805"/>
+                    </a:xfrm>
+                    <a:prstGeom prst="rect">
+                      <a:avLst/>
+                    </a:prstGeom>
+                  </pic:spPr>
+                </pic:pic>
+              </a:graphicData>
+            </a:graphic>
+          </wp:inline>
+        </w:drawing>
+      </w:r>
+    </w:p>
+    <w:p>
+      <w:pPr>
+        <w:tabs>
+          <w:tab w:val="left" w:pos="567"/>
+        </w:tabs>
+        <w:ind w:left="720"/>
+        <w:jc w:val="both"/>
+      </w:pPr>
+      <w:r>
+        <w:t xml:space="preserve">4-foi colocado os símbolos do projeto librecube </w:t>
+      </w:r>
+    </w:p>
+    <w:p>
+      <w:pPr>
+        <w:tabs>
+          <w:tab w:val="left" w:pos="567"/>
+        </w:tabs>
+        <w:ind w:left="720"/>
+        <w:jc w:val="both"/>
+      </w:pPr>
+      <w:r>
+        <w:t>5-</w:t>
+      </w:r>
+      <w:r>
+        <w:t>foi trocado o net VBUSB para VBUS</w:t>
+      </w:r>
+    </w:p>
+    <w:p>
+      <w:pPr>
+        <w:tabs>
+          <w:tab w:val="left" w:pos="567"/>
+        </w:tabs>
+        <w:ind w:left="720"/>
+        <w:jc w:val="both"/>
+      </w:pPr>
+      <w:r>
+        <w:t>6-</w:t>
       </w:r>
     </w:p>
     <w:p>

</xml_diff>